<commit_message>
fix paragraphs and openai
</commit_message>
<xml_diff>
--- a/modelos/peticao-inicial-ia.docx
+++ b/modelos/peticao-inicial-ia.docx
@@ -747,65 +747,52 @@
     </w:p>
     <w:p>
       <w:pPr>
+        <w:ind w:firstLine="0"/>
+        <w:jc w:val="center"/>
+        <w:rPr>
+          <w:rFonts w:ascii="Book Antiqua" w:hAnsi="Book Antiqua"/>
+          <w:b/>
+          <w:sz w:val="28"/>
+          <w:szCs w:val="28"/>
+        </w:rPr>
+      </w:pPr>
+      <w:r>
+        <w:rPr>
+          <w:rFonts w:ascii="Book Antiqua" w:hAnsi="Book Antiqua"/>
+          <w:b/>
+          <w:sz w:val="28"/>
+          <w:szCs w:val="28"/>
+        </w:rPr>
+        <w:t>Se for justiça comum:</w:t>
+      </w:r>
+    </w:p>
+    <w:p>
+      <w:pPr>
+        <w:ind w:firstLine="0"/>
+        <w:rPr>
+          <w:rFonts w:ascii="Book Antiqua" w:hAnsi="Book Antiqua"/>
+          <w:sz w:val="28"/>
+          <w:szCs w:val="28"/>
+        </w:rPr>
+      </w:pPr>
+      <w:r>
         <w:rPr>
           <w:rFonts w:ascii="Book Antiqua" w:hAnsi="Book Antiqua"/>
           <w:bCs/>
           <w:sz w:val="28"/>
           <w:szCs w:val="28"/>
         </w:rPr>
-      </w:pPr>
-    </w:p>
-    <w:p>
-      <w:pPr>
-        <w:ind w:firstLine="0"/>
+        <w:t>Em atenção a norma de regência, a competência é delimitada em observância ao princípio do juiz natural, decorrente do art. 5º, inciso XLII da CF. No caso em apreço, o rito processual impõe a observância do Código de Processo Civil notadamente em seu art. 53, inciso III que trata da competência territorial.</w:t>
+      </w:r>
+      <w:r>
         <w:rPr>
           <w:rFonts w:ascii="Book Antiqua" w:hAnsi="Book Antiqua"/>
           <w:bCs/>
           <w:sz w:val="28"/>
           <w:szCs w:val="28"/>
         </w:rPr>
-      </w:pPr>
-      <w:r>
-        <w:rPr>
-          <w:rFonts w:ascii="Book Antiqua" w:hAnsi="Book Antiqua"/>
-          <w:bCs/>
-          <w:sz w:val="28"/>
-          <w:szCs w:val="28"/>
-        </w:rPr>
-        <w:t xml:space="preserve">Em atenção a norma de regência, a competência é delimitada em observância ao princípio do juiz natural, decorrente do art. 5º, inciso XLII da CF. No caso em apreço, o rito processual impõe a observância do </w:t>
-      </w:r>
-      <w:r>
-        <w:rPr>
-          <w:rFonts w:ascii="Book Antiqua" w:hAnsi="Book Antiqua"/>
-          <w:bCs/>
-          <w:sz w:val="28"/>
-          <w:szCs w:val="28"/>
-          <w:highlight w:val="yellow"/>
-        </w:rPr>
-        <w:t>Código de Processo Civil notadamente em seu art. 53, inciso III que trata da competência territorial.</w:t>
-      </w:r>
-    </w:p>
-    <w:p>
-      <w:pPr>
-        <w:pStyle w:val="SemEspaamento"/>
-        <w:ind w:firstLine="0"/>
-        <w:rPr>
-          <w:rFonts w:ascii="Book Antiqua" w:hAnsi="Book Antiqua"/>
-          <w:sz w:val="28"/>
-          <w:szCs w:val="28"/>
-        </w:rPr>
-      </w:pPr>
-    </w:p>
-    <w:p>
-      <w:pPr>
-        <w:pStyle w:val="SemEspaamento"/>
-        <w:ind w:firstLine="0"/>
-        <w:rPr>
-          <w:rFonts w:ascii="Book Antiqua" w:hAnsi="Book Antiqua"/>
-          <w:sz w:val="28"/>
-          <w:szCs w:val="28"/>
-        </w:rPr>
-      </w:pPr>
+        <w:t xml:space="preserve"> </w:t>
+      </w:r>
       <w:r>
         <w:rPr>
           <w:rFonts w:ascii="Book Antiqua" w:hAnsi="Book Antiqua"/>
@@ -822,99 +809,59 @@
           <w:sz w:val="28"/>
           <w:szCs w:val="28"/>
         </w:rPr>
-        <w:t xml:space="preserve">, o foro eleito foi o do </w:t>
-      </w:r>
-      <w:r>
-        <w:rPr>
-          <w:rFonts w:ascii="Book Antiqua" w:hAnsi="Book Antiqua"/>
-          <w:sz w:val="28"/>
-          <w:szCs w:val="28"/>
-          <w:highlight w:val="yellow"/>
-        </w:rPr>
-        <w:t>domicílio da parte autora, tendo em vista a previsão legal contida no art. 53, inciso III, alínea “a” do CPC</w:t>
-      </w:r>
-      <w:r>
-        <w:rPr>
-          <w:rFonts w:ascii="Book Antiqua" w:hAnsi="Book Antiqua"/>
-          <w:sz w:val="28"/>
-          <w:szCs w:val="28"/>
-        </w:rPr>
-        <w:t>.</w:t>
-      </w:r>
-    </w:p>
-    <w:p>
-      <w:pPr>
-        <w:pStyle w:val="SemEspaamento"/>
-        <w:ind w:firstLine="0"/>
-        <w:rPr>
-          <w:rFonts w:ascii="Book Antiqua" w:hAnsi="Book Antiqua"/>
-          <w:sz w:val="28"/>
-          <w:szCs w:val="28"/>
-        </w:rPr>
-      </w:pPr>
-    </w:p>
-    <w:p>
-      <w:pPr>
-        <w:pStyle w:val="SemEspaamento"/>
-        <w:ind w:firstLine="0"/>
-        <w:rPr>
-          <w:rFonts w:ascii="Book Antiqua" w:hAnsi="Book Antiqua"/>
-          <w:sz w:val="28"/>
-          <w:szCs w:val="28"/>
-        </w:rPr>
-      </w:pPr>
-      <w:r>
-        <w:rPr>
-          <w:rFonts w:ascii="Book Antiqua" w:hAnsi="Book Antiqua"/>
-          <w:sz w:val="28"/>
-          <w:szCs w:val="28"/>
-        </w:rPr>
-        <w:t>Ou:</w:t>
-      </w:r>
-    </w:p>
-    <w:p>
-      <w:pPr>
-        <w:pStyle w:val="SemEspaamento"/>
-        <w:ind w:firstLine="0"/>
-        <w:rPr>
-          <w:rFonts w:ascii="Book Antiqua" w:hAnsi="Book Antiqua"/>
-          <w:sz w:val="28"/>
-          <w:szCs w:val="28"/>
-          <w:highlight w:val="yellow"/>
-        </w:rPr>
-      </w:pPr>
-      <w:r>
-        <w:rPr>
-          <w:rFonts w:ascii="Book Antiqua" w:hAnsi="Book Antiqua"/>
-          <w:sz w:val="28"/>
-          <w:szCs w:val="28"/>
-          <w:highlight w:val="yellow"/>
-        </w:rPr>
-        <w:t>impõe a observância da Lei 9099/95 notadamente em seu art. 4º, que trata da competência territorial para ações de juizado especial.</w:t>
-      </w:r>
-    </w:p>
-    <w:p>
-      <w:pPr>
-        <w:pStyle w:val="SemEspaamento"/>
-        <w:ind w:firstLine="0"/>
-        <w:rPr>
-          <w:rFonts w:ascii="Book Antiqua" w:hAnsi="Book Antiqua"/>
-          <w:sz w:val="28"/>
-          <w:szCs w:val="28"/>
-          <w:highlight w:val="yellow"/>
-        </w:rPr>
-      </w:pPr>
-    </w:p>
-    <w:p>
-      <w:pPr>
-        <w:pStyle w:val="SemEspaamento"/>
-        <w:ind w:firstLine="0"/>
-        <w:rPr>
-          <w:rFonts w:ascii="Book Antiqua" w:hAnsi="Book Antiqua"/>
-          <w:sz w:val="28"/>
-          <w:szCs w:val="28"/>
-        </w:rPr>
-      </w:pPr>
+        <w:t>, o foro eleito foi o do domicílio da parte autora, tendo em vista a previsão legal contida no art. 53, inciso III, alínea “a” do CPC.</w:t>
+      </w:r>
+    </w:p>
+    <w:p>
+      <w:pPr>
+        <w:ind w:firstLine="0"/>
+        <w:jc w:val="center"/>
+        <w:rPr>
+          <w:rFonts w:ascii="Book Antiqua" w:hAnsi="Book Antiqua"/>
+          <w:b/>
+          <w:bCs/>
+          <w:sz w:val="28"/>
+          <w:szCs w:val="28"/>
+        </w:rPr>
+      </w:pPr>
+      <w:r>
+        <w:rPr>
+          <w:rFonts w:ascii="Book Antiqua" w:hAnsi="Book Antiqua"/>
+          <w:b/>
+          <w:bCs/>
+          <w:sz w:val="28"/>
+          <w:szCs w:val="28"/>
+        </w:rPr>
+        <w:t>Se for juizado especial:</w:t>
+      </w:r>
+    </w:p>
+    <w:p>
+      <w:pPr>
+        <w:pStyle w:val="SemEspaamento"/>
+        <w:ind w:firstLine="0"/>
+        <w:rPr>
+          <w:rFonts w:ascii="Book Antiqua" w:hAnsi="Book Antiqua"/>
+          <w:sz w:val="28"/>
+          <w:szCs w:val="28"/>
+        </w:rPr>
+      </w:pPr>
+      <w:r>
+        <w:rPr>
+          <w:rFonts w:ascii="Book Antiqua" w:hAnsi="Book Antiqua"/>
+          <w:sz w:val="28"/>
+          <w:szCs w:val="28"/>
+        </w:rPr>
+        <w:t>Em atenção a norma de regência, a competência é delimitada em observância ao princípio do juiz natural, decorrente do art. 5º, inciso XLII da CF. No caso em apreço, o rito processual impõe a observância da Lei 9099/95 notadamente em seu art. 4º, que trata da competência territorial para ações de juizado especial.</w:t>
+      </w:r>
+      <w:r>
+        <w:rPr>
+          <w:rFonts w:ascii="Book Antiqua" w:hAnsi="Book Antiqua"/>
+          <w:bCs w:val="0"/>
+          <w:sz w:val="28"/>
+          <w:szCs w:val="28"/>
+        </w:rPr>
+        <w:t xml:space="preserve"> </w:t>
+      </w:r>
       <w:r>
         <w:rPr>
           <w:rFonts w:ascii="Book Antiqua" w:hAnsi="Book Antiqua"/>
@@ -922,7 +869,6 @@
           <w:iCs/>
           <w:sz w:val="28"/>
           <w:szCs w:val="28"/>
-          <w:highlight w:val="yellow"/>
         </w:rPr>
         <w:t>In casu</w:t>
       </w:r>
@@ -931,21 +877,9 @@
           <w:rFonts w:ascii="Book Antiqua" w:hAnsi="Book Antiqua"/>
           <w:sz w:val="28"/>
           <w:szCs w:val="28"/>
-          <w:highlight w:val="yellow"/>
         </w:rPr>
         <w:t>, o foro eleito foi o do domicílio da parte autora, tendo em vista a previsão legal contida no art. 4º, inciso III da Lei 9099/95.</w:t>
       </w:r>
-    </w:p>
-    <w:p>
-      <w:pPr>
-        <w:pStyle w:val="SemEspaamento"/>
-        <w:ind w:firstLine="567"/>
-        <w:rPr>
-          <w:rFonts w:ascii="Book Antiqua" w:hAnsi="Book Antiqua"/>
-          <w:sz w:val="28"/>
-          <w:szCs w:val="28"/>
-        </w:rPr>
-      </w:pPr>
     </w:p>
     <w:p>
       <w:pPr>
@@ -984,6 +918,20 @@
     </w:p>
     <w:p>
       <w:pPr>
+        <w:pStyle w:val="SemEspaamento"/>
+        <w:ind w:firstLine="0"/>
+        <w:jc w:val="center"/>
+        <w:rPr>
+          <w:rFonts w:ascii="Book Antiqua" w:hAnsi="Book Antiqua"/>
+          <w:b/>
+          <w:bCs w:val="0"/>
+          <w:sz w:val="28"/>
+          <w:szCs w:val="28"/>
+        </w:rPr>
+      </w:pPr>
+    </w:p>
+    <w:p>
+      <w:pPr>
         <w:ind w:firstLine="0"/>
         <w:rPr>
           <w:rFonts w:ascii="Book Antiqua" w:hAnsi="Book Antiqua"/>
@@ -999,7 +947,6 @@
           <w:sz w:val="28"/>
           <w:szCs w:val="28"/>
         </w:rPr>
-        <w:lastRenderedPageBreak/>
         <w:t>A parte autora manifesta interesse em juízo 100% digital, nos termos do art. 3° da Resolução nº 345 /2020 do CNJ, devendo todos os atos fazerem-se de maneira virtual.</w:t>
       </w:r>
     </w:p>
@@ -1154,27 +1101,93 @@
       <w:pPr>
         <w:pStyle w:val="SemEspaamento"/>
         <w:ind w:firstLine="0"/>
-        <w:jc w:val="left"/>
-        <w:rPr>
-          <w:rFonts w:ascii="Book Antiqua" w:hAnsi="Book Antiqua"/>
-          <w:sz w:val="28"/>
-          <w:szCs w:val="28"/>
-        </w:rPr>
-      </w:pPr>
-      <w:r>
-        <w:rPr>
-          <w:rFonts w:ascii="Book Antiqua" w:hAnsi="Book Antiqua"/>
-          <w:sz w:val="28"/>
-          <w:szCs w:val="28"/>
-        </w:rPr>
-        <w:t>{dos-fatos}</w:t>
-      </w:r>
-    </w:p>
-    <w:p>
-      <w:pPr>
-        <w:ind w:firstLine="0"/>
-        <w:rPr>
-          <w:rFonts w:ascii="Book Antiqua" w:hAnsi="Book Antiqua"/>
+        <w:rPr>
+          <w:rFonts w:ascii="Book Antiqua" w:hAnsi="Book Antiqua"/>
+          <w:bCs w:val="0"/>
+          <w:sz w:val="28"/>
+          <w:szCs w:val="28"/>
+        </w:rPr>
+      </w:pPr>
+      <w:r>
+        <w:rPr>
+          <w:rFonts w:ascii="Book Antiqua" w:hAnsi="Book Antiqua"/>
+          <w:bCs w:val="0"/>
+          <w:sz w:val="28"/>
+          <w:szCs w:val="28"/>
+        </w:rPr>
+        <w:t>{#dos-fatos}</w:t>
+      </w:r>
+    </w:p>
+    <w:p>
+      <w:pPr>
+        <w:pStyle w:val="SemEspaamento"/>
+        <w:ind w:firstLine="0"/>
+        <w:rPr>
+          <w:rFonts w:ascii="Book Antiqua" w:hAnsi="Book Antiqua"/>
+          <w:bCs w:val="0"/>
+          <w:sz w:val="28"/>
+          <w:szCs w:val="28"/>
+        </w:rPr>
+      </w:pPr>
+      <w:r>
+        <w:rPr>
+          <w:rFonts w:ascii="Book Antiqua" w:hAnsi="Book Antiqua"/>
+          <w:bCs w:val="0"/>
+          <w:sz w:val="28"/>
+          <w:szCs w:val="28"/>
+        </w:rPr>
+        <w:t>{line}</w:t>
+      </w:r>
+    </w:p>
+    <w:p>
+      <w:pPr>
+        <w:pStyle w:val="SemEspaamento"/>
+        <w:ind w:firstLine="0"/>
+        <w:rPr>
+          <w:rFonts w:ascii="Book Antiqua" w:hAnsi="Book Antiqua"/>
+          <w:bCs w:val="0"/>
+          <w:sz w:val="28"/>
+          <w:szCs w:val="28"/>
+        </w:rPr>
+      </w:pPr>
+      <w:r>
+        <w:rPr>
+          <w:rFonts w:ascii="Book Antiqua" w:hAnsi="Book Antiqua"/>
+          <w:bCs w:val="0"/>
+          <w:sz w:val="28"/>
+          <w:szCs w:val="28"/>
+        </w:rPr>
+        <w:t>{/dos-fatos}</w:t>
+      </w:r>
+    </w:p>
+    <w:p>
+      <w:pPr>
+        <w:pStyle w:val="SemEspaamento"/>
+        <w:ind w:firstLine="0"/>
+        <w:rPr>
+          <w:rFonts w:ascii="Book Antiqua" w:hAnsi="Book Antiqua"/>
+          <w:bCs w:val="0"/>
+          <w:sz w:val="28"/>
+          <w:szCs w:val="28"/>
+        </w:rPr>
+      </w:pPr>
+      <w:r>
+        <w:rPr>
+          <w:rFonts w:ascii="Book Antiqua" w:hAnsi="Book Antiqua"/>
+          <w:bCs w:val="0"/>
+          <w:sz w:val="28"/>
+          <w:szCs w:val="28"/>
+        </w:rPr>
+        <w:t>Era o que tinha a relatar sobre o caso.</w:t>
+      </w:r>
+    </w:p>
+    <w:p>
+      <w:pPr>
+        <w:pStyle w:val="SemEspaamento"/>
+        <w:ind w:firstLine="0"/>
+        <w:rPr>
+          <w:rFonts w:ascii="Book Antiqua" w:hAnsi="Book Antiqua"/>
+          <w:bCs w:val="0"/>
           <w:sz w:val="28"/>
           <w:szCs w:val="28"/>
         </w:rPr>
@@ -1204,43 +1217,108 @@
           <w:sz w:val="28"/>
           <w:szCs w:val="28"/>
         </w:rPr>
+        <w:lastRenderedPageBreak/>
         <w:t>DOS FUNDAMENTOS</w:t>
       </w:r>
     </w:p>
     <w:p>
       <w:pPr>
         <w:pStyle w:val="SemEspaamento"/>
-        <w:spacing w:before="360" w:after="360"/>
-        <w:ind w:firstLine="0"/>
-        <w:jc w:val="left"/>
-        <w:rPr>
-          <w:rFonts w:ascii="Book Antiqua" w:hAnsi="Book Antiqua"/>
-          <w:sz w:val="28"/>
-          <w:szCs w:val="28"/>
-        </w:rPr>
-      </w:pPr>
-      <w:r>
-        <w:rPr>
-          <w:rFonts w:ascii="Book Antiqua" w:hAnsi="Book Antiqua"/>
-          <w:sz w:val="28"/>
-          <w:szCs w:val="28"/>
-        </w:rPr>
-        <w:lastRenderedPageBreak/>
-        <w:t>{dos-fundamentos}</w:t>
-      </w:r>
-    </w:p>
-    <w:p>
-      <w:pPr>
-        <w:pStyle w:val="SemEspaamento"/>
-        <w:spacing w:before="360" w:after="360"/>
-        <w:ind w:firstLine="0"/>
-        <w:jc w:val="left"/>
-        <w:rPr>
-          <w:rFonts w:ascii="Book Antiqua" w:hAnsi="Book Antiqua"/>
-          <w:sz w:val="28"/>
-          <w:szCs w:val="28"/>
-        </w:rPr>
-      </w:pPr>
+        <w:ind w:firstLine="0"/>
+        <w:rPr>
+          <w:rFonts w:ascii="Book Antiqua" w:hAnsi="Book Antiqua"/>
+          <w:bCs w:val="0"/>
+          <w:sz w:val="28"/>
+          <w:szCs w:val="28"/>
+        </w:rPr>
+      </w:pPr>
+      <w:r>
+        <w:rPr>
+          <w:rFonts w:ascii="Book Antiqua" w:hAnsi="Book Antiqua"/>
+          <w:bCs w:val="0"/>
+          <w:sz w:val="28"/>
+          <w:szCs w:val="28"/>
+        </w:rPr>
+        <w:t>{#dos-</w:t>
+      </w:r>
+      <w:r>
+        <w:rPr>
+          <w:rFonts w:ascii="Book Antiqua" w:hAnsi="Book Antiqua"/>
+          <w:bCs w:val="0"/>
+          <w:sz w:val="28"/>
+          <w:szCs w:val="28"/>
+        </w:rPr>
+        <w:t>fundamentos</w:t>
+      </w:r>
+      <w:r>
+        <w:rPr>
+          <w:rFonts w:ascii="Book Antiqua" w:hAnsi="Book Antiqua"/>
+          <w:bCs w:val="0"/>
+          <w:sz w:val="28"/>
+          <w:szCs w:val="28"/>
+        </w:rPr>
+        <w:t>}</w:t>
+      </w:r>
+    </w:p>
+    <w:p>
+      <w:pPr>
+        <w:pStyle w:val="SemEspaamento"/>
+        <w:ind w:firstLine="0"/>
+        <w:rPr>
+          <w:rFonts w:ascii="Book Antiqua" w:hAnsi="Book Antiqua"/>
+          <w:bCs w:val="0"/>
+          <w:sz w:val="28"/>
+          <w:szCs w:val="28"/>
+        </w:rPr>
+      </w:pPr>
+      <w:r>
+        <w:rPr>
+          <w:rFonts w:ascii="Book Antiqua" w:hAnsi="Book Antiqua"/>
+          <w:bCs w:val="0"/>
+          <w:sz w:val="28"/>
+          <w:szCs w:val="28"/>
+        </w:rPr>
+        <w:t>{line}</w:t>
+      </w:r>
+    </w:p>
+    <w:p>
+      <w:pPr>
+        <w:pStyle w:val="SemEspaamento"/>
+        <w:ind w:firstLine="0"/>
+        <w:rPr>
+          <w:rFonts w:ascii="Book Antiqua" w:hAnsi="Book Antiqua"/>
+          <w:bCs w:val="0"/>
+          <w:sz w:val="28"/>
+          <w:szCs w:val="28"/>
+        </w:rPr>
+      </w:pPr>
+      <w:r>
+        <w:rPr>
+          <w:rFonts w:ascii="Book Antiqua" w:hAnsi="Book Antiqua"/>
+          <w:bCs w:val="0"/>
+          <w:sz w:val="28"/>
+          <w:szCs w:val="28"/>
+        </w:rPr>
+        <w:t>{/dos-</w:t>
+      </w:r>
+      <w:r>
+        <w:rPr>
+          <w:rFonts w:ascii="Book Antiqua" w:hAnsi="Book Antiqua"/>
+          <w:bCs w:val="0"/>
+          <w:sz w:val="28"/>
+          <w:szCs w:val="28"/>
+        </w:rPr>
+        <w:t>fundamentos</w:t>
+      </w:r>
+      <w:r>
+        <w:rPr>
+          <w:rFonts w:ascii="Book Antiqua" w:hAnsi="Book Antiqua"/>
+          <w:bCs w:val="0"/>
+          <w:sz w:val="28"/>
+          <w:szCs w:val="28"/>
+        </w:rPr>
+        <w:t>}</w:t>
+      </w:r>
     </w:p>
     <w:p>
       <w:pPr>
@@ -2020,7 +2098,7 @@
           <w:sz w:val="28"/>
           <w:szCs w:val="28"/>
         </w:rPr>
-        <w:t>25 de agosto de 2023</w:t>
+        <w:t>28 de agosto de 2023</w:t>
       </w:r>
       <w:r>
         <w:rPr>
@@ -2086,7 +2164,47 @@
           <w:sz w:val="28"/>
           <w:szCs w:val="28"/>
         </w:rPr>
-        <w:t>Fulano</w:t>
+        <w:t>Ramon I</w:t>
+      </w:r>
+      <w:r>
+        <w:rPr>
+          <w:rFonts w:ascii="Book Antiqua" w:hAnsi="Book Antiqua"/>
+          <w:b/>
+          <w:bCs w:val="0"/>
+          <w:sz w:val="28"/>
+          <w:szCs w:val="28"/>
+        </w:rPr>
+        <w:t>saac</w:t>
+      </w:r>
+      <w:r>
+        <w:rPr>
+          <w:rFonts w:ascii="Book Antiqua" w:hAnsi="Book Antiqua"/>
+          <w:b/>
+          <w:bCs w:val="0"/>
+          <w:sz w:val="28"/>
+          <w:szCs w:val="28"/>
+        </w:rPr>
+        <w:t xml:space="preserve"> Saldanha de </w:t>
+      </w:r>
+      <w:r>
+        <w:rPr>
+          <w:rFonts w:ascii="Book Antiqua" w:hAnsi="Book Antiqua"/>
+          <w:b/>
+          <w:bCs w:val="0"/>
+          <w:sz w:val="28"/>
+          <w:szCs w:val="28"/>
+        </w:rPr>
+        <w:t>Azevedo</w:t>
+      </w:r>
+      <w:r>
+        <w:rPr>
+          <w:rFonts w:ascii="Book Antiqua" w:hAnsi="Book Antiqua"/>
+          <w:b/>
+          <w:bCs w:val="0"/>
+          <w:sz w:val="28"/>
+          <w:szCs w:val="28"/>
+        </w:rPr>
+        <w:t xml:space="preserve"> e Silva</w:t>
       </w:r>
     </w:p>
     <w:p>
@@ -2128,15 +2246,7 @@
           <w:sz w:val="28"/>
           <w:szCs w:val="28"/>
         </w:rPr>
-        <w:t xml:space="preserve">OAB/RN nº </w:t>
-      </w:r>
-      <w:r>
-        <w:rPr>
-          <w:rFonts w:ascii="Book Antiqua" w:hAnsi="Book Antiqua"/>
-          <w:sz w:val="28"/>
-          <w:szCs w:val="28"/>
-        </w:rPr>
-        <w:t>xxx</w:t>
+        <w:t>OAB/RN nº 19.000</w:t>
       </w:r>
     </w:p>
     <w:sectPr>
@@ -2272,7 +2382,7 @@
   <w:p>
     <w:pPr>
       <w:pStyle w:val="Cabealho"/>
-      <w:ind w:right="-1027" w:firstLine="8789"/>
+      <w:ind w:right="-1027" w:firstLine="8505"/>
       <w:rPr>
         <w:rFonts w:ascii="Book Antiqua" w:hAnsi="Book Antiqua"/>
       </w:rPr>
@@ -3665,7 +3775,7 @@
   <w:style w:type="paragraph" w:default="1" w:styleId="Normal">
     <w:name w:val="Normal"/>
     <w:qFormat/>
-    <w:rsid w:val="00C4558B"/>
+    <w:rsid w:val="00A66511"/>
     <w:rPr>
       <w:rFonts w:ascii="Cambria" w:hAnsi="Cambria" w:cs="Arial"/>
       <w:sz w:val="24"/>

</xml_diff>